<commit_message>
Final Presentation Files 8-20-2018
</commit_message>
<xml_diff>
--- a/Project 1_FinalSummary.docx
+++ b/Project 1_FinalSummary.docx
@@ -71,13 +71,63 @@
           <w:rFonts w:ascii="Cambria" w:hAnsi="Cambria"/>
         </w:rPr>
       </w:pPr>
-      <w:r>
-        <w:rPr>
-          <w:rFonts w:ascii="Cambria" w:hAnsi="Cambria"/>
-        </w:rPr>
-        <w:t xml:space="preserve">The intent of this project was to determine if a correlation existed between unemployment rates, college enrollment, and completion rates in the United States during 2005-2017.  The data analyzed was retrieved from the National Center for Educational Statistics (NCES) and the Federal Reserve Economic Data (FRED). Furthermore, the programs Excel, Pandas, and Matplotlib were implemented to explore, clean, and format data for  analysis. An important consideration in this study was the Great Recession, lasting from 2007-2009 (according to National Bureau of Economic Research) , as the Recession time-period gave insight into the relationship between the three parameters studied: employment rates, college enrollment, and completion rates.  As we analyzed the data, we assessed the following questions: </w:t>
-      </w:r>
-    </w:p>
+      <w:bookmarkStart w:id="0" w:name="_Hlk522530070"/>
+      <w:r>
+        <w:rPr>
+          <w:rFonts w:ascii="Cambria" w:hAnsi="Cambria"/>
+        </w:rPr>
+        <w:t xml:space="preserve">The intent of this project was to determine if a correlation existed between unemployment rates, college enrollment, and completion rates in the United States during 2005-2017.  The data analyzed was retrieved from the National Center for Educational Statistics (NCES) and the Federal Reserve Economic Data (FRED). Furthermore, the programs Excel, Pandas, and Matplotlib were implemented to explore, clean, and format data for  analysis. </w:t>
+      </w:r>
+      <w:r>
+        <w:rPr>
+          <w:rFonts w:ascii="Cambria" w:hAnsi="Cambria"/>
+        </w:rPr>
+        <w:t>The main</w:t>
+      </w:r>
+      <w:r>
+        <w:rPr>
+          <w:rFonts w:ascii="Cambria" w:hAnsi="Cambria"/>
+        </w:rPr>
+        <w:t xml:space="preserve"> consideration in this study was the </w:t>
+      </w:r>
+      <w:r>
+        <w:rPr>
+          <w:rFonts w:ascii="Cambria" w:hAnsi="Cambria"/>
+        </w:rPr>
+        <w:t>recent economic r</w:t>
+      </w:r>
+      <w:r>
+        <w:rPr>
+          <w:rFonts w:ascii="Cambria" w:hAnsi="Cambria"/>
+        </w:rPr>
+        <w:t>ecession, lasting from 2007-2009 (according to Nation</w:t>
+      </w:r>
+      <w:r>
+        <w:rPr>
+          <w:rFonts w:ascii="Cambria" w:hAnsi="Cambria"/>
+        </w:rPr>
+        <w:t>al Bureau of Economic Research)</w:t>
+      </w:r>
+      <w:r>
+        <w:rPr>
+          <w:rFonts w:ascii="Cambria" w:hAnsi="Cambria"/>
+        </w:rPr>
+        <w:t xml:space="preserve">, as the </w:t>
+      </w:r>
+      <w:r>
+        <w:rPr>
+          <w:rFonts w:ascii="Cambria" w:hAnsi="Cambria"/>
+        </w:rPr>
+        <w:t>r</w:t>
+      </w:r>
+      <w:r>
+        <w:rPr>
+          <w:rFonts w:ascii="Cambria" w:hAnsi="Cambria"/>
+        </w:rPr>
+        <w:t xml:space="preserve">ecession time-period gave insight into the relationship between the three parameters studied: employment rates, college enrollment, and completion rates.  As we analyzed the data, we assessed the following questions: </w:t>
+      </w:r>
+    </w:p>
+    <w:bookmarkEnd w:id="0"/>
     <w:p>
       <w:pPr>
         <w:spacing w:line="360" w:lineRule="auto"/>
@@ -137,11 +187,19 @@
           <w:rFonts w:ascii="Cambria" w:hAnsi="Cambria"/>
         </w:rPr>
       </w:pPr>
-      <w:r>
-        <w:rPr>
-          <w:rFonts w:ascii="Cambria" w:hAnsi="Cambria"/>
-        </w:rPr>
-        <w:t xml:space="preserve">The examination of unemployment rates compared to educational degree program enrollment and completion rates reveal a positive correlational trend.  With the increase in unemployment rates, the rates of college enrollment and degree completion increased as well. Table 1 summarizes the annual rates of change for the three parameters of interest. As the annual unemployment rate of change increases in 2008 (implying the unemployment rate began to increase in 2007, also the start of the Great Recession), changes in enrollment and completion rate began increasing in the following year. Figures 1 and 2 provide graphical illustrations of such trends. </w:t>
+      <w:bookmarkStart w:id="1" w:name="_Hlk522536383"/>
+      <w:r>
+        <w:rPr>
+          <w:rFonts w:ascii="Cambria" w:hAnsi="Cambria"/>
+        </w:rPr>
+        <w:t xml:space="preserve">The examination of unemployment rates compared to educational degree program enrollment and completion rates reveal a positive correlational trend.  With the increase in unemployment rates, the rates of college enrollment and degree completion increased as well. Table 1 summarizes the annual rates of change for the three parameters of interest. As the annual unemployment rate of change increases in 2008 (implying the unemployment rate began to increase in 2007, also the start of the Great Recession), changes in enrollment and completion rate began increasing in the following year. </w:t>
+      </w:r>
+      <w:bookmarkEnd w:id="1"/>
+      <w:r>
+        <w:rPr>
+          <w:rFonts w:ascii="Cambria" w:hAnsi="Cambria"/>
+        </w:rPr>
+        <w:t xml:space="preserve">Figures 1 and 2 provide graphical illustrations of such trends. </w:t>
       </w:r>
     </w:p>
     <w:p>
@@ -1992,13 +2050,7 @@
         <w:rPr>
           <w:rFonts w:ascii="Cambria" w:hAnsi="Cambria"/>
         </w:rPr>
-        <w:t>F</w:t>
-      </w:r>
-      <w:r>
-        <w:rPr>
-          <w:rFonts w:ascii="Cambria" w:hAnsi="Cambria"/>
-        </w:rPr>
-        <w:t>igure 1 and 2 below are graphical representation of Table 1.</w:t>
+        <w:t>Figure 1 and 2 below are graphical representation of Table 1.</w:t>
       </w:r>
     </w:p>
     <w:p>
@@ -2141,8 +2193,6 @@
           </wp:inline>
         </w:drawing>
       </w:r>
-      <w:bookmarkStart w:id="0" w:name="_GoBack"/>
-      <w:bookmarkEnd w:id="0"/>
     </w:p>
     <w:p>
       <w:pPr>
@@ -2524,6 +2574,7 @@
       <w:r>
         <w:rPr>
           <w:rFonts w:ascii="Cambria" w:hAnsi="Cambria"/>
+          <w:noProof/>
           <w:u w:val="single"/>
         </w:rPr>
         <w:drawing>
@@ -2680,7 +2731,15 @@
         <w:rPr>
           <w:rFonts w:ascii="Cambria" w:hAnsi="Cambria"/>
         </w:rPr>
-        <w:t>Can we predict the future employment rate based on the current college enrollment and completion rate? Did the economy recover from the Great Recession with the more qualified workforce with higher education? With the increase in graduates, are the jobs being retained locally rather than outsourcing overseas? Or is there more independent entrepreneur to impact the economy? Finally, how the educational institutions are evolving to adapt to the need for the current workforce?</w:t>
+        <w:t xml:space="preserve">Can we predict the future employment rate based on the current college enrollment and completion rate? </w:t>
+      </w:r>
+      <w:bookmarkStart w:id="2" w:name="_GoBack"/>
+      <w:bookmarkEnd w:id="2"/>
+      <w:r>
+        <w:rPr>
+          <w:rFonts w:ascii="Cambria" w:hAnsi="Cambria"/>
+        </w:rPr>
+        <w:t>Did the economy recover from the Great Recession with the more qualified workforce with higher education? With the increase in graduates, are the jobs being retained locally rather than outsourcing overseas? Or is there more independent entrepreneur to impact the economy? Finally, how the educational institutions are evolving to adapt to the need for the current workforce?</w:t>
       </w:r>
     </w:p>
     <w:sectPr>

</xml_diff>